<commit_message>
bo sung file docx
</commit_message>
<xml_diff>
--- a/SWP/Week1/Docs/phân-tích-database.docx
+++ b/SWP/Week1/Docs/phân-tích-database.docx
@@ -1,9 +1,12 @@
 
 <file path=word/document.xml><?xml version="1.0" encoding="utf-8"?>
-<w:document xmlns:wpc="http://schemas.microsoft.com/office/word/2010/wordprocessingCanvas" xmlns:mc="http://schemas.openxmlformats.org/markup-compatibility/2006" xmlns:o="urn:schemas-microsoft-com:office:office" xmlns:r="http://schemas.openxmlformats.org/officeDocument/2006/relationships" xmlns:m="http://schemas.openxmlformats.org/officeDocument/2006/math" xmlns:v="urn:schemas-microsoft-com:vml" xmlns:wp14="http://schemas.microsoft.com/office/word/2010/wordprocessingDrawing" xmlns:wp="http://schemas.openxmlformats.org/drawingml/2006/wordprocessingDrawing" xmlns:w="http://schemas.openxmlformats.org/wordprocessingml/2006/main" xmlns:w14="http://schemas.microsoft.com/office/word/2010/wordml" xmlns:w10="urn:schemas-microsoft-com:office:word" xmlns:w15="http://schemas.microsoft.com/office/word/2012/wordml" xmlns:wpg="http://schemas.microsoft.com/office/word/2010/wordprocessingGroup" xmlns:wpi="http://schemas.microsoft.com/office/word/2010/wordprocessingInk" xmlns:wne="http://schemas.microsoft.com/office/word/2006/wordml" xmlns:wps="http://schemas.microsoft.com/office/word/2010/wordprocessingShape" xmlns:wpsCustomData="http://www.wps.cn/officeDocument/2013/wpsCustomData" mc:Ignorable="w14 w15 wp14">
+<w:document xmlns:wpc="http://schemas.microsoft.com/office/word/2010/wordprocessingCanvas" xmlns:mc="http://schemas.openxmlformats.org/markup-compatibility/2006" xmlns:o="urn:schemas-microsoft-com:office:office" xmlns:r="http://schemas.openxmlformats.org/officeDocument/2006/relationships" xmlns:m="http://schemas.openxmlformats.org/officeDocument/2006/math" xmlns:v="urn:schemas-microsoft-com:vml" xmlns:wp14="http://schemas.microsoft.com/office/word/2010/wordprocessingDrawing" xmlns:wp="http://schemas.openxmlformats.org/drawingml/2006/wordprocessingDrawing" xmlns:w10="urn:schemas-microsoft-com:office:word" xmlns:w="http://schemas.openxmlformats.org/wordprocessingml/2006/main" xmlns:w14="http://schemas.microsoft.com/office/word/2010/wordml" xmlns:w15="http://schemas.microsoft.com/office/word/2012/wordml" xmlns:wpg="http://schemas.microsoft.com/office/word/2010/wordprocessingGroup" xmlns:wpi="http://schemas.microsoft.com/office/word/2010/wordprocessingInk" xmlns:wne="http://schemas.microsoft.com/office/word/2006/wordml" xmlns:wps="http://schemas.microsoft.com/office/word/2010/wordprocessingShape" mc:Ignorable="w14 w15 wp14">
   <w:body>
     <w:p>
       <w:r>
+        <w:rPr>
+          <w:noProof/>
+        </w:rPr>
         <w:drawing>
           <wp:inline distT="0" distB="0" distL="0" distR="0">
             <wp:extent cx="5943600" cy="5241925"/>
@@ -49,23 +52,17 @@
       </w:r>
     </w:p>
     <w:p>
-      <w:pPr>
+      <w:r>
+        <w:t>Thời gian bắt đầu và kết thúc khóa học</w:t>
+      </w:r>
+    </w:p>
+    <w:p/>
+    <w:p>
+      <w:r>
         <w:rPr>
-          <w:rFonts w:hint="default"/>
-          <w:lang w:val="en-US"/>
+          <w:noProof/>
         </w:rPr>
-      </w:pPr>
-      <w:r>
-        <w:rPr>
-          <w:rFonts w:hint="default"/>
-          <w:lang w:val="en-US"/>
-        </w:rPr>
-        <w:t>Thời gian bắt đầu và kết thúc khóa học</w:t>
-      </w:r>
-    </w:p>
-    <w:p/>
-    <w:p>
-      <w:r>
+        <w:lastRenderedPageBreak/>
         <w:drawing>
           <wp:inline distT="0" distB="0" distL="0" distR="0">
             <wp:extent cx="5943600" cy="5469255"/>
@@ -106,18 +103,15 @@
       </w:r>
     </w:p>
     <w:p>
-      <w:pPr>
+      <w:r>
+        <w:t>Quan hệ phân quyền cho người dùng</w:t>
+      </w:r>
+    </w:p>
+    <w:p>
+      <w:r>
         <w:rPr>
-          <w:rFonts w:hint="default"/>
-          <w:lang w:val="en-US"/>
+          <w:noProof/>
         </w:rPr>
-      </w:pPr>
-      <w:r>
-        <w:t>Quan hệ phân quyền cho người dùng</w:t>
-      </w:r>
-    </w:p>
-    <w:p>
-      <w:r>
         <w:drawing>
           <wp:inline distT="0" distB="0" distL="114300" distR="114300">
             <wp:extent cx="1432560" cy="1173480"/>
@@ -161,21 +155,8 @@
         </w:drawing>
       </w:r>
     </w:p>
-    <w:p>
-      <w:pPr>
-        <w:rPr>
-          <w:rFonts w:hint="default"/>
-          <w:lang w:val="en-US"/>
-        </w:rPr>
-      </w:pPr>
-    </w:p>
-    <w:p>
-      <w:pPr>
-        <w:rPr>
-          <w:rFonts w:hint="default"/>
-          <w:lang w:val="en-US"/>
-        </w:rPr>
-      </w:pPr>
+    <w:p/>
+    <w:p>
       <w:r>
         <w:rPr>
           <w:highlight w:val="yellow"/>
@@ -183,18 +164,15 @@
         <w:t>*2 bảng [role permission] và [permission] trắng, không có dữ liệu, chưa hiểu permission cho hành động gì</w:t>
       </w:r>
       <w:r>
-        <w:t xml:space="preserve"> </w:t>
-      </w:r>
+        <w:t xml:space="preserve">  (bỏ :D)</w:t>
+      </w:r>
+    </w:p>
+    <w:p>
       <w:r>
         <w:rPr>
-          <w:rFonts w:hint="default"/>
-          <w:lang w:val="en-US"/>
+          <w:noProof/>
         </w:rPr>
-        <w:t xml:space="preserve"> (bỏ :D)</w:t>
-      </w:r>
-    </w:p>
-    <w:p>
-      <w:r>
+        <w:lastRenderedPageBreak/>
         <w:drawing>
           <wp:inline distT="0" distB="0" distL="0" distR="0">
             <wp:extent cx="4489450" cy="3177540"/>
@@ -236,6 +214,9 @@
     </w:p>
     <w:p>
       <w:r>
+        <w:rPr>
+          <w:noProof/>
+        </w:rPr>
         <w:drawing>
           <wp:inline distT="0" distB="0" distL="0" distR="0">
             <wp:extent cx="3558540" cy="4778375"/>
@@ -276,27 +257,21 @@
       </w:r>
     </w:p>
     <w:p>
-      <w:pPr>
+      <w:r>
+        <w:lastRenderedPageBreak/>
+        <w:t>Cái edit với view only này là không phải ai cũng có quyển chỉnh sửa thông tin về khóa học, chỉ có chủ sở hữu khóa (chắc là expert) học và admin mới có quyền chỉnh sửa thông tin khóa học.</w:t>
+      </w:r>
+    </w:p>
+    <w:p>
+      <w:r>
+        <w:t>Quản lý các lần truy cập của người dùng và các hành động trong những lần truy cập đó (?)</w:t>
+      </w:r>
+    </w:p>
+    <w:p>
+      <w:r>
         <w:rPr>
-          <w:rFonts w:hint="default"/>
-          <w:lang w:val="en-US"/>
+          <w:noProof/>
         </w:rPr>
-      </w:pPr>
-      <w:r>
-        <w:rPr>
-          <w:rFonts w:hint="default"/>
-          <w:lang w:val="en-US"/>
-        </w:rPr>
-        <w:t>Cái edit với view only này là không phải ai cũng có quyển chỉnh sửa thông tin về khóa học, chỉ có chủ sở hữu khóa (chắc là expert) học và admin mới có quyền chỉnh sửa thông tin khóa học.</w:t>
-      </w:r>
-    </w:p>
-    <w:p>
-      <w:r>
-        <w:t>Quản lý các lần truy cập của người dùng và các hành động trong những lần truy cập đó (?)</w:t>
-      </w:r>
-    </w:p>
-    <w:p>
-      <w:r>
         <w:drawing>
           <wp:inline distT="0" distB="0" distL="0" distR="0">
             <wp:extent cx="5943600" cy="4326890"/>
@@ -343,6 +318,10 @@
     </w:p>
     <w:p>
       <w:r>
+        <w:rPr>
+          <w:noProof/>
+        </w:rPr>
+        <w:lastRenderedPageBreak/>
         <w:drawing>
           <wp:inline distT="0" distB="0" distL="0" distR="0">
             <wp:extent cx="5943600" cy="3446145"/>
@@ -382,40 +361,101 @@
         </w:drawing>
       </w:r>
       <w:r>
-        <w:t>quản lý người dùng đăng k</w:t>
-      </w:r>
-      <w:r>
-        <w:rPr>
-          <w:rFonts w:hint="default"/>
-          <w:lang w:val="en-US"/>
-        </w:rPr>
-        <w:t>í</w:t>
-      </w:r>
-      <w:r>
-        <w:t xml:space="preserve"> khoá học</w:t>
-      </w:r>
-    </w:p>
-    <w:p/>
-    <w:p>
-      <w:bookmarkStart w:id="0" w:name="_GoBack"/>
-      <w:bookmarkEnd w:id="0"/>
+        <w:t>quản lý người dùng đăng kí khoá học</w:t>
+      </w:r>
     </w:p>
     <w:p/>
     <w:p/>
     <w:p/>
+    <w:p>
+      <w:r>
+        <w:rPr>
+          <w:noProof/>
+        </w:rPr>
+        <w:lastRenderedPageBreak/>
+        <w:drawing>
+          <wp:inline distT="0" distB="0" distL="0" distR="0" wp14:anchorId="708F17C3" wp14:editId="69ECFB0A">
+            <wp:extent cx="5943600" cy="4050665"/>
+            <wp:effectExtent l="0" t="0" r="0" b="6985"/>
+            <wp:docPr id="8" name="Picture 8"/>
+            <wp:cNvGraphicFramePr>
+              <a:graphicFrameLocks xmlns:a="http://schemas.openxmlformats.org/drawingml/2006/main" noChangeAspect="1"/>
+            </wp:cNvGraphicFramePr>
+            <a:graphic xmlns:a="http://schemas.openxmlformats.org/drawingml/2006/main">
+              <a:graphicData uri="http://schemas.openxmlformats.org/drawingml/2006/picture">
+                <pic:pic xmlns:pic="http://schemas.openxmlformats.org/drawingml/2006/picture">
+                  <pic:nvPicPr>
+                    <pic:cNvPr id="1" name=""/>
+                    <pic:cNvPicPr/>
+                  </pic:nvPicPr>
+                  <pic:blipFill>
+                    <a:blip r:embed="rId13"/>
+                    <a:stretch>
+                      <a:fillRect/>
+                    </a:stretch>
+                  </pic:blipFill>
+                  <pic:spPr>
+                    <a:xfrm>
+                      <a:off x="0" y="0"/>
+                      <a:ext cx="5943600" cy="4050665"/>
+                    </a:xfrm>
+                    <a:prstGeom prst="rect">
+                      <a:avLst/>
+                    </a:prstGeom>
+                  </pic:spPr>
+                </pic:pic>
+              </a:graphicData>
+            </a:graphic>
+          </wp:inline>
+        </w:drawing>
+      </w:r>
+      <w:bookmarkStart w:id="0" w:name="_GoBack"/>
+      <w:bookmarkEnd w:id="0"/>
+    </w:p>
+    <w:p>
+      <w:r>
+        <w:t xml:space="preserve">Có 4 loại price package, mỗi loại mang một chỉ số multiple, khi người dùng đăng kí một khoá học, </w:t>
+      </w:r>
+      <w:r>
+        <w:rPr>
+          <w:highlight w:val="yellow"/>
+        </w:rPr>
+        <w:t>thì họ cũng sẽ phải chọn một price package tương ứng (?)</w:t>
+      </w:r>
+      <w:r>
+        <w:t xml:space="preserve"> thì lấy chỉ số multiple này * course price trong bảng course thì sẽ ra được giá của course mà người dùng đã đăng kí.</w:t>
+      </w:r>
+    </w:p>
+    <w:p>
+      <w:r>
+        <w:rPr>
+          <w:highlight w:val="green"/>
+        </w:rPr>
+        <w:t xml:space="preserve">last_updated_by </w:t>
+      </w:r>
+      <w:r>
+        <w:rPr>
+          <w:highlight w:val="yellow"/>
+        </w:rPr>
+        <w:t>trong bảng registration đang ở dạng nvarchar, cũng không phải là khoái ngoại, tất cả các bản ghi đều là none hoặc null nên có thể không cần thiết (?)</w:t>
+      </w:r>
+      <w:r>
+        <w:t xml:space="preserve"> </w:t>
+      </w:r>
+    </w:p>
     <w:sectPr>
       <w:pgSz w:w="12240" w:h="15840"/>
       <w:pgMar w:top="1440" w:right="1440" w:bottom="1440" w:left="1440" w:header="720" w:footer="720" w:gutter="0"/>
-      <w:cols w:space="720" w:num="1"/>
-      <w:docGrid w:linePitch="360" w:charSpace="0"/>
+      <w:cols w:space="720"/>
+      <w:docGrid w:linePitch="360"/>
     </w:sectPr>
   </w:body>
 </w:document>
 </file>
 
 <file path=word/endnotes.xml><?xml version="1.0" encoding="utf-8"?>
-<w:endnotes xmlns:wpc="http://schemas.microsoft.com/office/word/2010/wordprocessingCanvas" xmlns:mc="http://schemas.openxmlformats.org/markup-compatibility/2006" xmlns:o="urn:schemas-microsoft-com:office:office" xmlns:r="http://schemas.openxmlformats.org/officeDocument/2006/relationships" xmlns:m="http://schemas.openxmlformats.org/officeDocument/2006/math" xmlns:v="urn:schemas-microsoft-com:vml" xmlns:wp14="http://schemas.microsoft.com/office/word/2010/wordprocessingDrawing" xmlns:wp="http://schemas.openxmlformats.org/drawingml/2006/wordprocessingDrawing" xmlns:w="http://schemas.openxmlformats.org/wordprocessingml/2006/main" xmlns:w14="http://schemas.microsoft.com/office/word/2010/wordml" xmlns:w15="http://schemas.microsoft.com/office/word/2012/wordml" xmlns:w10="urn:schemas-microsoft-com:office:word" xmlns:wpg="http://schemas.microsoft.com/office/word/2010/wordprocessingGroup" xmlns:wpi="http://schemas.microsoft.com/office/word/2010/wordprocessingInk" xmlns:wne="http://schemas.microsoft.com/office/word/2006/wordml" xmlns:wps="http://schemas.microsoft.com/office/word/2010/wordprocessingShape" xmlns:wpsCustomData="http://www.wps.cn/officeDocument/2013/wpsCustomData" mc:Ignorable="w14 w15 wp14">
-  <w:endnote w:type="separator" w:id="0">
+<w:endnotes xmlns:wpc="http://schemas.microsoft.com/office/word/2010/wordprocessingCanvas" xmlns:mc="http://schemas.openxmlformats.org/markup-compatibility/2006" xmlns:o="urn:schemas-microsoft-com:office:office" xmlns:r="http://schemas.openxmlformats.org/officeDocument/2006/relationships" xmlns:m="http://schemas.openxmlformats.org/officeDocument/2006/math" xmlns:v="urn:schemas-microsoft-com:vml" xmlns:wp14="http://schemas.microsoft.com/office/word/2010/wordprocessingDrawing" xmlns:wp="http://schemas.openxmlformats.org/drawingml/2006/wordprocessingDrawing" xmlns:w10="urn:schemas-microsoft-com:office:word" xmlns:w="http://schemas.openxmlformats.org/wordprocessingml/2006/main" xmlns:w14="http://schemas.microsoft.com/office/word/2010/wordml" xmlns:w15="http://schemas.microsoft.com/office/word/2012/wordml" xmlns:wpg="http://schemas.microsoft.com/office/word/2010/wordprocessingGroup" xmlns:wpi="http://schemas.microsoft.com/office/word/2010/wordprocessingInk" xmlns:wne="http://schemas.microsoft.com/office/word/2006/wordml" xmlns:wps="http://schemas.microsoft.com/office/word/2010/wordprocessingShape" mc:Ignorable="w14 w15 wp14">
+  <w:endnote w:type="separator" w:id="-1">
     <w:p>
       <w:pPr>
         <w:spacing w:line="240" w:lineRule="auto"/>
@@ -425,7 +465,7 @@
       </w:r>
     </w:p>
   </w:endnote>
-  <w:endnote w:type="continuationSeparator" w:id="1">
+  <w:endnote w:type="continuationSeparator" w:id="0">
     <w:p>
       <w:pPr>
         <w:spacing w:line="240" w:lineRule="auto"/>
@@ -439,21 +479,21 @@
 </file>
 
 <file path=word/footnotes.xml><?xml version="1.0" encoding="utf-8"?>
-<w:footnotes xmlns:wpc="http://schemas.microsoft.com/office/word/2010/wordprocessingCanvas" xmlns:mc="http://schemas.openxmlformats.org/markup-compatibility/2006" xmlns:o="urn:schemas-microsoft-com:office:office" xmlns:r="http://schemas.openxmlformats.org/officeDocument/2006/relationships" xmlns:m="http://schemas.openxmlformats.org/officeDocument/2006/math" xmlns:v="urn:schemas-microsoft-com:vml" xmlns:wp14="http://schemas.microsoft.com/office/word/2010/wordprocessingDrawing" xmlns:wp="http://schemas.openxmlformats.org/drawingml/2006/wordprocessingDrawing" xmlns:w="http://schemas.openxmlformats.org/wordprocessingml/2006/main" xmlns:w14="http://schemas.microsoft.com/office/word/2010/wordml" xmlns:w15="http://schemas.microsoft.com/office/word/2012/wordml" xmlns:w10="urn:schemas-microsoft-com:office:word" xmlns:wpg="http://schemas.microsoft.com/office/word/2010/wordprocessingGroup" xmlns:wpi="http://schemas.microsoft.com/office/word/2010/wordprocessingInk" xmlns:wne="http://schemas.microsoft.com/office/word/2006/wordml" xmlns:wps="http://schemas.microsoft.com/office/word/2010/wordprocessingShape" xmlns:wpsCustomData="http://www.wps.cn/officeDocument/2013/wpsCustomData" mc:Ignorable="w14 w15 wp14">
-  <w:footnote w:type="separator" w:id="0">
+<w:footnotes xmlns:wpc="http://schemas.microsoft.com/office/word/2010/wordprocessingCanvas" xmlns:mc="http://schemas.openxmlformats.org/markup-compatibility/2006" xmlns:o="urn:schemas-microsoft-com:office:office" xmlns:r="http://schemas.openxmlformats.org/officeDocument/2006/relationships" xmlns:m="http://schemas.openxmlformats.org/officeDocument/2006/math" xmlns:v="urn:schemas-microsoft-com:vml" xmlns:wp14="http://schemas.microsoft.com/office/word/2010/wordprocessingDrawing" xmlns:wp="http://schemas.openxmlformats.org/drawingml/2006/wordprocessingDrawing" xmlns:w10="urn:schemas-microsoft-com:office:word" xmlns:w="http://schemas.openxmlformats.org/wordprocessingml/2006/main" xmlns:w14="http://schemas.microsoft.com/office/word/2010/wordml" xmlns:w15="http://schemas.microsoft.com/office/word/2012/wordml" xmlns:wpg="http://schemas.microsoft.com/office/word/2010/wordprocessingGroup" xmlns:wpi="http://schemas.microsoft.com/office/word/2010/wordprocessingInk" xmlns:wne="http://schemas.microsoft.com/office/word/2006/wordml" xmlns:wps="http://schemas.microsoft.com/office/word/2010/wordprocessingShape" mc:Ignorable="w14 w15 wp14">
+  <w:footnote w:type="separator" w:id="-1">
     <w:p>
       <w:pPr>
-        <w:spacing w:before="0" w:after="0" w:line="259" w:lineRule="auto"/>
+        <w:spacing w:after="0"/>
       </w:pPr>
       <w:r>
         <w:separator/>
       </w:r>
     </w:p>
   </w:footnote>
-  <w:footnote w:type="continuationSeparator" w:id="1">
+  <w:footnote w:type="continuationSeparator" w:id="0">
     <w:p>
       <w:pPr>
-        <w:spacing w:before="0" w:after="0" w:line="259" w:lineRule="auto"/>
+        <w:spacing w:after="0"/>
       </w:pPr>
       <w:r>
         <w:continuationSeparator/>
@@ -464,291 +504,409 @@
 </file>
 
 <file path=word/styles.xml><?xml version="1.0" encoding="utf-8"?>
-<w:styles xmlns:mc="http://schemas.openxmlformats.org/markup-compatibility/2006" xmlns:o="urn:schemas-microsoft-com:office:office" xmlns:r="http://schemas.openxmlformats.org/officeDocument/2006/relationships" xmlns:m="http://schemas.openxmlformats.org/officeDocument/2006/math" xmlns:v="urn:schemas-microsoft-com:vml" xmlns:w="http://schemas.openxmlformats.org/wordprocessingml/2006/main" xmlns:w14="http://schemas.microsoft.com/office/word/2010/wordml" xmlns:w10="urn:schemas-microsoft-com:office:word" xmlns:sl="http://schemas.openxmlformats.org/schemaLibrary/2006/main" xmlns:wpsCustomData="http://www.wps.cn/officeDocument/2013/wpsCustomData" mc:Ignorable="w14">
+<w:styles xmlns:mc="http://schemas.openxmlformats.org/markup-compatibility/2006" xmlns:r="http://schemas.openxmlformats.org/officeDocument/2006/relationships" xmlns:w="http://schemas.openxmlformats.org/wordprocessingml/2006/main" xmlns:w14="http://schemas.microsoft.com/office/word/2010/wordml" xmlns:w15="http://schemas.microsoft.com/office/word/2012/wordml" mc:Ignorable="w14 w15">
   <w:docDefaults>
     <w:rPrDefault>
       <w:rPr>
-        <w:rFonts w:asciiTheme="minorHAnsi" w:hAnsiTheme="minorHAnsi" w:eastAsiaTheme="minorHAnsi" w:cstheme="minorBidi"/>
+        <w:rFonts w:asciiTheme="minorHAnsi" w:eastAsiaTheme="minorHAnsi" w:hAnsiTheme="minorHAnsi" w:cstheme="minorBidi"/>
+        <w:lang w:val="en-US" w:eastAsia="en-US" w:bidi="ar-SA"/>
       </w:rPr>
     </w:rPrDefault>
     <w:pPrDefault/>
   </w:docDefaults>
-  <w:latentStyles w:count="260" w:defQFormat="0" w:defUnhideWhenUsed="1" w:defSemiHidden="1" w:defUIPriority="99" w:defLockedState="0">
-    <w:lsdException w:qFormat="1" w:unhideWhenUsed="0" w:uiPriority="0" w:semiHidden="0" w:name="Normal"/>
-    <w:lsdException w:qFormat="1" w:unhideWhenUsed="0" w:uiPriority="9" w:semiHidden="0" w:name="heading 1"/>
-    <w:lsdException w:qFormat="1" w:uiPriority="9" w:name="heading 2"/>
-    <w:lsdException w:qFormat="1" w:uiPriority="9" w:name="heading 3"/>
-    <w:lsdException w:qFormat="1" w:uiPriority="9" w:name="heading 4"/>
-    <w:lsdException w:qFormat="1" w:uiPriority="9" w:name="heading 5"/>
-    <w:lsdException w:qFormat="1" w:uiPriority="9" w:name="heading 6"/>
-    <w:lsdException w:qFormat="1" w:uiPriority="9" w:name="heading 7"/>
-    <w:lsdException w:qFormat="1" w:uiPriority="9" w:name="heading 8"/>
-    <w:lsdException w:qFormat="1" w:uiPriority="9" w:name="heading 9"/>
-    <w:lsdException w:uiPriority="99" w:name="index 1"/>
-    <w:lsdException w:uiPriority="99" w:name="index 2"/>
-    <w:lsdException w:uiPriority="99" w:name="index 3"/>
-    <w:lsdException w:uiPriority="99" w:name="index 4"/>
-    <w:lsdException w:uiPriority="99" w:name="index 5"/>
-    <w:lsdException w:uiPriority="99" w:name="index 6"/>
-    <w:lsdException w:uiPriority="99" w:name="index 7"/>
-    <w:lsdException w:uiPriority="99" w:name="index 8"/>
-    <w:lsdException w:uiPriority="99" w:name="index 9"/>
-    <w:lsdException w:uiPriority="39" w:name="toc 1"/>
-    <w:lsdException w:uiPriority="39" w:name="toc 2"/>
-    <w:lsdException w:uiPriority="39" w:name="toc 3"/>
-    <w:lsdException w:uiPriority="39" w:name="toc 4"/>
-    <w:lsdException w:uiPriority="39" w:name="toc 5"/>
-    <w:lsdException w:uiPriority="39" w:name="toc 6"/>
-    <w:lsdException w:uiPriority="39" w:name="toc 7"/>
-    <w:lsdException w:uiPriority="39" w:name="toc 8"/>
-    <w:lsdException w:uiPriority="39" w:name="toc 9"/>
-    <w:lsdException w:uiPriority="99" w:name="Normal Indent"/>
-    <w:lsdException w:uiPriority="99" w:name="footnote text"/>
-    <w:lsdException w:uiPriority="99" w:name="annotation text"/>
-    <w:lsdException w:uiPriority="99" w:name="header"/>
-    <w:lsdException w:uiPriority="99" w:name="footer"/>
-    <w:lsdException w:uiPriority="99" w:name="index heading"/>
-    <w:lsdException w:qFormat="1" w:uiPriority="35" w:name="caption"/>
-    <w:lsdException w:uiPriority="99" w:name="table of figures"/>
-    <w:lsdException w:uiPriority="99" w:name="envelope address"/>
-    <w:lsdException w:uiPriority="99" w:name="envelope return"/>
-    <w:lsdException w:uiPriority="99" w:name="footnote reference"/>
-    <w:lsdException w:uiPriority="99" w:name="annotation reference"/>
-    <w:lsdException w:uiPriority="99" w:name="line number"/>
-    <w:lsdException w:uiPriority="99" w:name="page number"/>
-    <w:lsdException w:uiPriority="99" w:name="endnote reference"/>
-    <w:lsdException w:uiPriority="99" w:name="endnote text"/>
-    <w:lsdException w:uiPriority="99" w:name="table of authorities"/>
-    <w:lsdException w:uiPriority="99" w:name="macro"/>
-    <w:lsdException w:uiPriority="99" w:name="toa heading"/>
-    <w:lsdException w:uiPriority="99" w:name="List"/>
-    <w:lsdException w:uiPriority="99" w:name="List Bullet"/>
-    <w:lsdException w:uiPriority="99" w:name="List Number"/>
-    <w:lsdException w:uiPriority="99" w:name="List 2"/>
-    <w:lsdException w:uiPriority="99" w:name="List 3"/>
-    <w:lsdException w:uiPriority="99" w:name="List 4"/>
-    <w:lsdException w:uiPriority="99" w:name="List 5"/>
-    <w:lsdException w:uiPriority="99" w:name="List Bullet 2"/>
-    <w:lsdException w:uiPriority="99" w:name="List Bullet 3"/>
-    <w:lsdException w:uiPriority="99" w:name="List Bullet 4"/>
-    <w:lsdException w:uiPriority="99" w:name="List Bullet 5"/>
-    <w:lsdException w:uiPriority="99" w:name="List Number 2"/>
-    <w:lsdException w:uiPriority="99" w:name="List Number 3"/>
-    <w:lsdException w:uiPriority="99" w:name="List Number 4"/>
-    <w:lsdException w:uiPriority="99" w:name="List Number 5"/>
-    <w:lsdException w:qFormat="1" w:unhideWhenUsed="0" w:uiPriority="10" w:semiHidden="0" w:name="Title"/>
-    <w:lsdException w:uiPriority="99" w:name="Closing"/>
-    <w:lsdException w:uiPriority="99" w:name="Signature"/>
-    <w:lsdException w:uiPriority="1" w:name="Default Paragraph Font"/>
-    <w:lsdException w:uiPriority="99" w:name="Body Text"/>
-    <w:lsdException w:uiPriority="99" w:name="Body Text Indent"/>
-    <w:lsdException w:uiPriority="99" w:name="List Continue"/>
-    <w:lsdException w:uiPriority="99" w:name="List Continue 2"/>
-    <w:lsdException w:uiPriority="99" w:name="List Continue 3"/>
-    <w:lsdException w:uiPriority="99" w:name="List Continue 4"/>
-    <w:lsdException w:uiPriority="99" w:name="List Continue 5"/>
-    <w:lsdException w:uiPriority="99" w:name="Message Header"/>
-    <w:lsdException w:qFormat="1" w:unhideWhenUsed="0" w:uiPriority="11" w:semiHidden="0" w:name="Subtitle"/>
-    <w:lsdException w:uiPriority="99" w:name="Salutation"/>
-    <w:lsdException w:uiPriority="99" w:name="Date"/>
-    <w:lsdException w:uiPriority="99" w:name="Body Text First Indent"/>
-    <w:lsdException w:uiPriority="99" w:name="Body Text First Indent 2"/>
-    <w:lsdException w:uiPriority="99" w:name="Note Heading"/>
-    <w:lsdException w:uiPriority="99" w:name="Body Text 2"/>
-    <w:lsdException w:uiPriority="99" w:name="Body Text 3"/>
-    <w:lsdException w:uiPriority="99" w:name="Body Text Indent 2"/>
-    <w:lsdException w:uiPriority="99" w:name="Body Text Indent 3"/>
-    <w:lsdException w:uiPriority="99" w:name="Block Text"/>
-    <w:lsdException w:uiPriority="99" w:name="Hyperlink"/>
-    <w:lsdException w:uiPriority="99" w:name="FollowedHyperlink"/>
-    <w:lsdException w:qFormat="1" w:unhideWhenUsed="0" w:uiPriority="22" w:semiHidden="0" w:name="Strong"/>
-    <w:lsdException w:qFormat="1" w:unhideWhenUsed="0" w:uiPriority="20" w:semiHidden="0" w:name="Emphasis"/>
-    <w:lsdException w:uiPriority="99" w:name="Document Map"/>
-    <w:lsdException w:uiPriority="99" w:name="Plain Text"/>
-    <w:lsdException w:uiPriority="99" w:name="E-mail Signature"/>
-    <w:lsdException w:uiPriority="99" w:name="Normal (Web)"/>
-    <w:lsdException w:uiPriority="99" w:name="HTML Acronym"/>
-    <w:lsdException w:uiPriority="99" w:name="HTML Address"/>
-    <w:lsdException w:uiPriority="99" w:name="HTML Cite"/>
-    <w:lsdException w:uiPriority="99" w:name="HTML Code"/>
-    <w:lsdException w:uiPriority="99" w:name="HTML Definition"/>
-    <w:lsdException w:uiPriority="99" w:name="HTML Keyboard"/>
-    <w:lsdException w:uiPriority="99" w:name="HTML Preformatted"/>
-    <w:lsdException w:uiPriority="99" w:name="HTML Sample"/>
-    <w:lsdException w:uiPriority="99" w:name="HTML Typewriter"/>
-    <w:lsdException w:uiPriority="99" w:name="HTML Variable"/>
-    <w:lsdException w:uiPriority="99" w:name="Normal Table"/>
-    <w:lsdException w:uiPriority="99" w:name="annotation subject"/>
-    <w:lsdException w:uiPriority="99" w:name="Table Simple 1"/>
-    <w:lsdException w:uiPriority="99" w:name="Table Simple 2"/>
-    <w:lsdException w:uiPriority="99" w:name="Table Simple 3"/>
-    <w:lsdException w:uiPriority="99" w:name="Table Classic 1"/>
-    <w:lsdException w:uiPriority="99" w:name="Table Classic 2"/>
-    <w:lsdException w:uiPriority="99" w:name="Table Classic 3"/>
-    <w:lsdException w:uiPriority="99" w:name="Table Classic 4"/>
-    <w:lsdException w:uiPriority="99" w:name="Table Colorful 1"/>
-    <w:lsdException w:uiPriority="99" w:name="Table Colorful 2"/>
-    <w:lsdException w:uiPriority="99" w:name="Table Colorful 3"/>
-    <w:lsdException w:uiPriority="99" w:name="Table Columns 1"/>
-    <w:lsdException w:uiPriority="99" w:name="Table Columns 2"/>
-    <w:lsdException w:uiPriority="99" w:name="Table Columns 3"/>
-    <w:lsdException w:uiPriority="99" w:name="Table Columns 4"/>
-    <w:lsdException w:uiPriority="99" w:name="Table Columns 5"/>
-    <w:lsdException w:uiPriority="99" w:name="Table Grid 1"/>
-    <w:lsdException w:uiPriority="99" w:name="Table Grid 2"/>
-    <w:lsdException w:uiPriority="99" w:name="Table Grid 3"/>
-    <w:lsdException w:uiPriority="99" w:name="Table Grid 4"/>
-    <w:lsdException w:uiPriority="99" w:name="Table Grid 5"/>
-    <w:lsdException w:uiPriority="99" w:name="Table Grid 6"/>
-    <w:lsdException w:uiPriority="99" w:name="Table Grid 7"/>
-    <w:lsdException w:uiPriority="99" w:name="Table Grid 8"/>
-    <w:lsdException w:uiPriority="99" w:name="Table List 1"/>
-    <w:lsdException w:uiPriority="99" w:name="Table List 2"/>
-    <w:lsdException w:uiPriority="99" w:name="Table List 3"/>
-    <w:lsdException w:uiPriority="99" w:name="Table List 4"/>
-    <w:lsdException w:uiPriority="99" w:name="Table List 5"/>
-    <w:lsdException w:uiPriority="99" w:name="Table List 6"/>
-    <w:lsdException w:uiPriority="99" w:name="Table List 7"/>
-    <w:lsdException w:uiPriority="99" w:name="Table List 8"/>
-    <w:lsdException w:uiPriority="99" w:name="Table 3D effects 1"/>
-    <w:lsdException w:uiPriority="99" w:name="Table 3D effects 2"/>
-    <w:lsdException w:uiPriority="99" w:name="Table 3D effects 3"/>
-    <w:lsdException w:uiPriority="99" w:name="Table Contemporary"/>
-    <w:lsdException w:uiPriority="99" w:name="Table Elegant"/>
-    <w:lsdException w:uiPriority="99" w:name="Table Professional"/>
-    <w:lsdException w:uiPriority="99" w:name="Table Subtle 1"/>
-    <w:lsdException w:uiPriority="99" w:name="Table Subtle 2"/>
-    <w:lsdException w:uiPriority="99" w:name="Table Web 1"/>
-    <w:lsdException w:uiPriority="99" w:name="Table Web 2"/>
-    <w:lsdException w:uiPriority="99" w:name="Table Web 3"/>
-    <w:lsdException w:uiPriority="99" w:name="Balloon Text"/>
-    <w:lsdException w:unhideWhenUsed="0" w:uiPriority="39" w:semiHidden="0" w:name="Table Grid"/>
-    <w:lsdException w:uiPriority="99" w:name="Table Theme"/>
-    <w:lsdException w:unhideWhenUsed="0" w:uiPriority="60" w:semiHidden="0" w:name="Light Shading"/>
-    <w:lsdException w:unhideWhenUsed="0" w:uiPriority="61" w:semiHidden="0" w:name="Light List"/>
-    <w:lsdException w:unhideWhenUsed="0" w:uiPriority="62" w:semiHidden="0" w:name="Light Grid"/>
-    <w:lsdException w:unhideWhenUsed="0" w:uiPriority="63" w:semiHidden="0" w:name="Medium Shading 1"/>
-    <w:lsdException w:unhideWhenUsed="0" w:uiPriority="64" w:semiHidden="0" w:name="Medium Shading 2"/>
-    <w:lsdException w:unhideWhenUsed="0" w:uiPriority="65" w:semiHidden="0" w:name="Medium List 1"/>
-    <w:lsdException w:unhideWhenUsed="0" w:uiPriority="66" w:semiHidden="0" w:name="Medium List 2"/>
-    <w:lsdException w:unhideWhenUsed="0" w:uiPriority="67" w:semiHidden="0" w:name="Medium Grid 1"/>
-    <w:lsdException w:unhideWhenUsed="0" w:uiPriority="68" w:semiHidden="0" w:name="Medium Grid 2"/>
-    <w:lsdException w:unhideWhenUsed="0" w:uiPriority="69" w:semiHidden="0" w:name="Medium Grid 3"/>
-    <w:lsdException w:unhideWhenUsed="0" w:uiPriority="70" w:semiHidden="0" w:name="Dark List"/>
-    <w:lsdException w:unhideWhenUsed="0" w:uiPriority="71" w:semiHidden="0" w:name="Colorful Shading"/>
-    <w:lsdException w:unhideWhenUsed="0" w:uiPriority="72" w:semiHidden="0" w:name="Colorful List"/>
-    <w:lsdException w:unhideWhenUsed="0" w:uiPriority="73" w:semiHidden="0" w:name="Colorful Grid"/>
-    <w:lsdException w:unhideWhenUsed="0" w:uiPriority="60" w:semiHidden="0" w:name="Light Shading Accent 1"/>
-    <w:lsdException w:unhideWhenUsed="0" w:uiPriority="61" w:semiHidden="0" w:name="Light List Accent 1"/>
-    <w:lsdException w:unhideWhenUsed="0" w:uiPriority="62" w:semiHidden="0" w:name="Light Grid Accent 1"/>
-    <w:lsdException w:unhideWhenUsed="0" w:uiPriority="63" w:semiHidden="0" w:name="Medium Shading 1 Accent 1"/>
-    <w:lsdException w:unhideWhenUsed="0" w:uiPriority="64" w:semiHidden="0" w:name="Medium Shading 2 Accent 1"/>
-    <w:lsdException w:unhideWhenUsed="0" w:uiPriority="65" w:semiHidden="0" w:name="Medium List 1 Accent 1"/>
-    <w:lsdException w:unhideWhenUsed="0" w:uiPriority="66" w:semiHidden="0" w:name="Medium List 2 Accent 1"/>
-    <w:lsdException w:unhideWhenUsed="0" w:uiPriority="67" w:semiHidden="0" w:name="Medium Grid 1 Accent 1"/>
-    <w:lsdException w:unhideWhenUsed="0" w:uiPriority="68" w:semiHidden="0" w:name="Medium Grid 2 Accent 1"/>
-    <w:lsdException w:unhideWhenUsed="0" w:uiPriority="69" w:semiHidden="0" w:name="Medium Grid 3 Accent 1"/>
-    <w:lsdException w:unhideWhenUsed="0" w:uiPriority="70" w:semiHidden="0" w:name="Dark List Accent 1"/>
-    <w:lsdException w:unhideWhenUsed="0" w:uiPriority="71" w:semiHidden="0" w:name="Colorful Shading Accent 1"/>
-    <w:lsdException w:unhideWhenUsed="0" w:uiPriority="72" w:semiHidden="0" w:name="Colorful List Accent 1"/>
-    <w:lsdException w:unhideWhenUsed="0" w:uiPriority="73" w:semiHidden="0" w:name="Colorful Grid Accent 1"/>
-    <w:lsdException w:unhideWhenUsed="0" w:uiPriority="60" w:semiHidden="0" w:name="Light Shading Accent 2"/>
-    <w:lsdException w:unhideWhenUsed="0" w:uiPriority="61" w:semiHidden="0" w:name="Light List Accent 2"/>
-    <w:lsdException w:unhideWhenUsed="0" w:uiPriority="62" w:semiHidden="0" w:name="Light Grid Accent 2"/>
-    <w:lsdException w:unhideWhenUsed="0" w:uiPriority="63" w:semiHidden="0" w:name="Medium Shading 1 Accent 2"/>
-    <w:lsdException w:unhideWhenUsed="0" w:uiPriority="64" w:semiHidden="0" w:name="Medium Shading 2 Accent 2"/>
-    <w:lsdException w:unhideWhenUsed="0" w:uiPriority="65" w:semiHidden="0" w:name="Medium List 1 Accent 2"/>
-    <w:lsdException w:unhideWhenUsed="0" w:uiPriority="66" w:semiHidden="0" w:name="Medium List 2 Accent 2"/>
-    <w:lsdException w:unhideWhenUsed="0" w:uiPriority="67" w:semiHidden="0" w:name="Medium Grid 1 Accent 2"/>
-    <w:lsdException w:unhideWhenUsed="0" w:uiPriority="68" w:semiHidden="0" w:name="Medium Grid 2 Accent 2"/>
-    <w:lsdException w:unhideWhenUsed="0" w:uiPriority="69" w:semiHidden="0" w:name="Medium Grid 3 Accent 2"/>
-    <w:lsdException w:unhideWhenUsed="0" w:uiPriority="70" w:semiHidden="0" w:name="Dark List Accent 2"/>
-    <w:lsdException w:unhideWhenUsed="0" w:uiPriority="71" w:semiHidden="0" w:name="Colorful Shading Accent 2"/>
-    <w:lsdException w:unhideWhenUsed="0" w:uiPriority="72" w:semiHidden="0" w:name="Colorful List Accent 2"/>
-    <w:lsdException w:unhideWhenUsed="0" w:uiPriority="73" w:semiHidden="0" w:name="Colorful Grid Accent 2"/>
-    <w:lsdException w:unhideWhenUsed="0" w:uiPriority="60" w:semiHidden="0" w:name="Light Shading Accent 3"/>
-    <w:lsdException w:unhideWhenUsed="0" w:uiPriority="61" w:semiHidden="0" w:name="Light List Accent 3"/>
-    <w:lsdException w:unhideWhenUsed="0" w:uiPriority="62" w:semiHidden="0" w:name="Light Grid Accent 3"/>
-    <w:lsdException w:unhideWhenUsed="0" w:uiPriority="63" w:semiHidden="0" w:name="Medium Shading 1 Accent 3"/>
-    <w:lsdException w:unhideWhenUsed="0" w:uiPriority="64" w:semiHidden="0" w:name="Medium Shading 2 Accent 3"/>
-    <w:lsdException w:unhideWhenUsed="0" w:uiPriority="65" w:semiHidden="0" w:name="Medium List 1 Accent 3"/>
-    <w:lsdException w:unhideWhenUsed="0" w:uiPriority="66" w:semiHidden="0" w:name="Medium List 2 Accent 3"/>
-    <w:lsdException w:unhideWhenUsed="0" w:uiPriority="67" w:semiHidden="0" w:name="Medium Grid 1 Accent 3"/>
-    <w:lsdException w:unhideWhenUsed="0" w:uiPriority="68" w:semiHidden="0" w:name="Medium Grid 2 Accent 3"/>
-    <w:lsdException w:unhideWhenUsed="0" w:uiPriority="69" w:semiHidden="0" w:name="Medium Grid 3 Accent 3"/>
-    <w:lsdException w:unhideWhenUsed="0" w:uiPriority="70" w:semiHidden="0" w:name="Dark List Accent 3"/>
-    <w:lsdException w:unhideWhenUsed="0" w:uiPriority="71" w:semiHidden="0" w:name="Colorful Shading Accent 3"/>
-    <w:lsdException w:unhideWhenUsed="0" w:uiPriority="72" w:semiHidden="0" w:name="Colorful List Accent 3"/>
-    <w:lsdException w:unhideWhenUsed="0" w:uiPriority="73" w:semiHidden="0" w:name="Colorful Grid Accent 3"/>
-    <w:lsdException w:unhideWhenUsed="0" w:uiPriority="60" w:semiHidden="0" w:name="Light Shading Accent 4"/>
-    <w:lsdException w:unhideWhenUsed="0" w:uiPriority="61" w:semiHidden="0" w:name="Light List Accent 4"/>
-    <w:lsdException w:unhideWhenUsed="0" w:uiPriority="62" w:semiHidden="0" w:name="Light Grid Accent 4"/>
-    <w:lsdException w:unhideWhenUsed="0" w:uiPriority="63" w:semiHidden="0" w:name="Medium Shading 1 Accent 4"/>
-    <w:lsdException w:unhideWhenUsed="0" w:uiPriority="64" w:semiHidden="0" w:name="Medium Shading 2 Accent 4"/>
-    <w:lsdException w:unhideWhenUsed="0" w:uiPriority="65" w:semiHidden="0" w:name="Medium List 1 Accent 4"/>
-    <w:lsdException w:unhideWhenUsed="0" w:uiPriority="66" w:semiHidden="0" w:name="Medium List 2 Accent 4"/>
-    <w:lsdException w:unhideWhenUsed="0" w:uiPriority="67" w:semiHidden="0" w:name="Medium Grid 1 Accent 4"/>
-    <w:lsdException w:unhideWhenUsed="0" w:uiPriority="68" w:semiHidden="0" w:name="Medium Grid 2 Accent 4"/>
-    <w:lsdException w:unhideWhenUsed="0" w:uiPriority="69" w:semiHidden="0" w:name="Medium Grid 3 Accent 4"/>
-    <w:lsdException w:unhideWhenUsed="0" w:uiPriority="70" w:semiHidden="0" w:name="Dark List Accent 4"/>
-    <w:lsdException w:unhideWhenUsed="0" w:uiPriority="71" w:semiHidden="0" w:name="Colorful Shading Accent 4"/>
-    <w:lsdException w:unhideWhenUsed="0" w:uiPriority="72" w:semiHidden="0" w:name="Colorful List Accent 4"/>
-    <w:lsdException w:unhideWhenUsed="0" w:uiPriority="73" w:semiHidden="0" w:name="Colorful Grid Accent 4"/>
-    <w:lsdException w:unhideWhenUsed="0" w:uiPriority="60" w:semiHidden="0" w:name="Light Shading Accent 5"/>
-    <w:lsdException w:unhideWhenUsed="0" w:uiPriority="61" w:semiHidden="0" w:name="Light List Accent 5"/>
-    <w:lsdException w:unhideWhenUsed="0" w:uiPriority="62" w:semiHidden="0" w:name="Light Grid Accent 5"/>
-    <w:lsdException w:unhideWhenUsed="0" w:uiPriority="63" w:semiHidden="0" w:name="Medium Shading 1 Accent 5"/>
-    <w:lsdException w:unhideWhenUsed="0" w:uiPriority="64" w:semiHidden="0" w:name="Medium Shading 2 Accent 5"/>
-    <w:lsdException w:unhideWhenUsed="0" w:uiPriority="65" w:semiHidden="0" w:name="Medium List 1 Accent 5"/>
-    <w:lsdException w:unhideWhenUsed="0" w:uiPriority="66" w:semiHidden="0" w:name="Medium List 2 Accent 5"/>
-    <w:lsdException w:unhideWhenUsed="0" w:uiPriority="67" w:semiHidden="0" w:name="Medium Grid 1 Accent 5"/>
-    <w:lsdException w:unhideWhenUsed="0" w:uiPriority="68" w:semiHidden="0" w:name="Medium Grid 2 Accent 5"/>
-    <w:lsdException w:unhideWhenUsed="0" w:uiPriority="69" w:semiHidden="0" w:name="Medium Grid 3 Accent 5"/>
-    <w:lsdException w:unhideWhenUsed="0" w:uiPriority="70" w:semiHidden="0" w:name="Dark List Accent 5"/>
-    <w:lsdException w:unhideWhenUsed="0" w:uiPriority="71" w:semiHidden="0" w:name="Colorful Shading Accent 5"/>
-    <w:lsdException w:unhideWhenUsed="0" w:uiPriority="72" w:semiHidden="0" w:name="Colorful List Accent 5"/>
-    <w:lsdException w:unhideWhenUsed="0" w:uiPriority="73" w:semiHidden="0" w:name="Colorful Grid Accent 5"/>
-    <w:lsdException w:unhideWhenUsed="0" w:uiPriority="60" w:semiHidden="0" w:name="Light Shading Accent 6"/>
-    <w:lsdException w:unhideWhenUsed="0" w:uiPriority="61" w:semiHidden="0" w:name="Light List Accent 6"/>
-    <w:lsdException w:unhideWhenUsed="0" w:uiPriority="62" w:semiHidden="0" w:name="Light Grid Accent 6"/>
-    <w:lsdException w:unhideWhenUsed="0" w:uiPriority="63" w:semiHidden="0" w:name="Medium Shading 1 Accent 6"/>
-    <w:lsdException w:unhideWhenUsed="0" w:uiPriority="64" w:semiHidden="0" w:name="Medium Shading 2 Accent 6"/>
-    <w:lsdException w:unhideWhenUsed="0" w:uiPriority="65" w:semiHidden="0" w:name="Medium List 1 Accent 6"/>
-    <w:lsdException w:unhideWhenUsed="0" w:uiPriority="66" w:semiHidden="0" w:name="Medium List 2 Accent 6"/>
-    <w:lsdException w:unhideWhenUsed="0" w:uiPriority="67" w:semiHidden="0" w:name="Medium Grid 1 Accent 6"/>
-    <w:lsdException w:unhideWhenUsed="0" w:uiPriority="68" w:semiHidden="0" w:name="Medium Grid 2 Accent 6"/>
-    <w:lsdException w:unhideWhenUsed="0" w:uiPriority="69" w:semiHidden="0" w:name="Medium Grid 3 Accent 6"/>
-    <w:lsdException w:unhideWhenUsed="0" w:uiPriority="70" w:semiHidden="0" w:name="Dark List Accent 6"/>
-    <w:lsdException w:unhideWhenUsed="0" w:uiPriority="71" w:semiHidden="0" w:name="Colorful Shading Accent 6"/>
-    <w:lsdException w:unhideWhenUsed="0" w:uiPriority="72" w:semiHidden="0" w:name="Colorful List Accent 6"/>
-    <w:lsdException w:unhideWhenUsed="0" w:uiPriority="73" w:semiHidden="0" w:name="Colorful Grid Accent 6"/>
+  <w:latentStyles w:defLockedState="0" w:defUIPriority="99" w:defSemiHidden="0" w:defUnhideWhenUsed="0" w:defQFormat="0" w:count="371">
+    <w:lsdException w:name="Normal" w:uiPriority="0" w:qFormat="1"/>
+    <w:lsdException w:name="heading 1" w:uiPriority="9" w:qFormat="1"/>
+    <w:lsdException w:name="heading 2" w:semiHidden="1" w:uiPriority="9" w:unhideWhenUsed="1" w:qFormat="1"/>
+    <w:lsdException w:name="heading 3" w:semiHidden="1" w:uiPriority="9" w:unhideWhenUsed="1" w:qFormat="1"/>
+    <w:lsdException w:name="heading 4" w:semiHidden="1" w:uiPriority="9" w:unhideWhenUsed="1" w:qFormat="1"/>
+    <w:lsdException w:name="heading 5" w:semiHidden="1" w:uiPriority="9" w:unhideWhenUsed="1" w:qFormat="1"/>
+    <w:lsdException w:name="heading 6" w:semiHidden="1" w:uiPriority="9" w:unhideWhenUsed="1" w:qFormat="1"/>
+    <w:lsdException w:name="heading 7" w:semiHidden="1" w:uiPriority="9" w:unhideWhenUsed="1" w:qFormat="1"/>
+    <w:lsdException w:name="heading 8" w:semiHidden="1" w:uiPriority="9" w:unhideWhenUsed="1" w:qFormat="1"/>
+    <w:lsdException w:name="heading 9" w:semiHidden="1" w:uiPriority="9" w:unhideWhenUsed="1" w:qFormat="1"/>
+    <w:lsdException w:name="index 1" w:semiHidden="1" w:unhideWhenUsed="1"/>
+    <w:lsdException w:name="index 2" w:semiHidden="1" w:unhideWhenUsed="1"/>
+    <w:lsdException w:name="index 3" w:semiHidden="1" w:unhideWhenUsed="1"/>
+    <w:lsdException w:name="index 4" w:semiHidden="1" w:unhideWhenUsed="1"/>
+    <w:lsdException w:name="index 5" w:semiHidden="1" w:unhideWhenUsed="1"/>
+    <w:lsdException w:name="index 6" w:semiHidden="1" w:unhideWhenUsed="1"/>
+    <w:lsdException w:name="index 7" w:semiHidden="1" w:unhideWhenUsed="1"/>
+    <w:lsdException w:name="index 8" w:semiHidden="1" w:unhideWhenUsed="1"/>
+    <w:lsdException w:name="index 9" w:semiHidden="1" w:unhideWhenUsed="1"/>
+    <w:lsdException w:name="toc 1" w:semiHidden="1" w:uiPriority="39" w:unhideWhenUsed="1"/>
+    <w:lsdException w:name="toc 2" w:semiHidden="1" w:uiPriority="39" w:unhideWhenUsed="1"/>
+    <w:lsdException w:name="toc 3" w:semiHidden="1" w:uiPriority="39" w:unhideWhenUsed="1"/>
+    <w:lsdException w:name="toc 4" w:semiHidden="1" w:uiPriority="39" w:unhideWhenUsed="1"/>
+    <w:lsdException w:name="toc 5" w:semiHidden="1" w:uiPriority="39" w:unhideWhenUsed="1"/>
+    <w:lsdException w:name="toc 6" w:semiHidden="1" w:uiPriority="39" w:unhideWhenUsed="1"/>
+    <w:lsdException w:name="toc 7" w:semiHidden="1" w:uiPriority="39" w:unhideWhenUsed="1"/>
+    <w:lsdException w:name="toc 8" w:semiHidden="1" w:uiPriority="39" w:unhideWhenUsed="1"/>
+    <w:lsdException w:name="toc 9" w:semiHidden="1" w:uiPriority="39" w:unhideWhenUsed="1"/>
+    <w:lsdException w:name="Normal Indent" w:semiHidden="1" w:unhideWhenUsed="1"/>
+    <w:lsdException w:name="footnote text" w:semiHidden="1" w:unhideWhenUsed="1"/>
+    <w:lsdException w:name="annotation text" w:semiHidden="1" w:unhideWhenUsed="1"/>
+    <w:lsdException w:name="header" w:semiHidden="1" w:unhideWhenUsed="1"/>
+    <w:lsdException w:name="footer" w:semiHidden="1" w:unhideWhenUsed="1"/>
+    <w:lsdException w:name="index heading" w:semiHidden="1" w:unhideWhenUsed="1"/>
+    <w:lsdException w:name="caption" w:semiHidden="1" w:uiPriority="35" w:unhideWhenUsed="1" w:qFormat="1"/>
+    <w:lsdException w:name="table of figures" w:semiHidden="1" w:unhideWhenUsed="1"/>
+    <w:lsdException w:name="envelope address" w:semiHidden="1" w:unhideWhenUsed="1"/>
+    <w:lsdException w:name="envelope return" w:semiHidden="1" w:unhideWhenUsed="1"/>
+    <w:lsdException w:name="footnote reference" w:semiHidden="1" w:unhideWhenUsed="1"/>
+    <w:lsdException w:name="annotation reference" w:semiHidden="1" w:unhideWhenUsed="1"/>
+    <w:lsdException w:name="line number" w:semiHidden="1" w:unhideWhenUsed="1"/>
+    <w:lsdException w:name="page number" w:semiHidden="1" w:unhideWhenUsed="1"/>
+    <w:lsdException w:name="endnote reference" w:semiHidden="1" w:unhideWhenUsed="1"/>
+    <w:lsdException w:name="endnote text" w:semiHidden="1" w:unhideWhenUsed="1"/>
+    <w:lsdException w:name="table of authorities" w:semiHidden="1" w:unhideWhenUsed="1"/>
+    <w:lsdException w:name="macro" w:semiHidden="1" w:unhideWhenUsed="1"/>
+    <w:lsdException w:name="toa heading" w:semiHidden="1" w:unhideWhenUsed="1"/>
+    <w:lsdException w:name="List" w:semiHidden="1" w:unhideWhenUsed="1"/>
+    <w:lsdException w:name="List Bullet" w:semiHidden="1" w:unhideWhenUsed="1"/>
+    <w:lsdException w:name="List Number" w:semiHidden="1" w:unhideWhenUsed="1"/>
+    <w:lsdException w:name="List 2" w:semiHidden="1" w:unhideWhenUsed="1"/>
+    <w:lsdException w:name="List 3" w:semiHidden="1" w:unhideWhenUsed="1"/>
+    <w:lsdException w:name="List 4" w:semiHidden="1" w:unhideWhenUsed="1"/>
+    <w:lsdException w:name="List 5" w:semiHidden="1" w:unhideWhenUsed="1"/>
+    <w:lsdException w:name="List Bullet 2" w:semiHidden="1" w:unhideWhenUsed="1"/>
+    <w:lsdException w:name="List Bullet 3" w:semiHidden="1" w:unhideWhenUsed="1"/>
+    <w:lsdException w:name="List Bullet 4" w:semiHidden="1" w:unhideWhenUsed="1"/>
+    <w:lsdException w:name="List Bullet 5" w:semiHidden="1" w:unhideWhenUsed="1"/>
+    <w:lsdException w:name="List Number 2" w:semiHidden="1" w:unhideWhenUsed="1"/>
+    <w:lsdException w:name="List Number 3" w:semiHidden="1" w:unhideWhenUsed="1"/>
+    <w:lsdException w:name="List Number 4" w:semiHidden="1" w:unhideWhenUsed="1"/>
+    <w:lsdException w:name="List Number 5" w:semiHidden="1" w:unhideWhenUsed="1"/>
+    <w:lsdException w:name="Title" w:uiPriority="10" w:qFormat="1"/>
+    <w:lsdException w:name="Closing" w:semiHidden="1" w:unhideWhenUsed="1"/>
+    <w:lsdException w:name="Signature" w:semiHidden="1" w:unhideWhenUsed="1"/>
+    <w:lsdException w:name="Default Paragraph Font" w:semiHidden="1" w:uiPriority="1" w:unhideWhenUsed="1"/>
+    <w:lsdException w:name="Body Text" w:semiHidden="1" w:unhideWhenUsed="1"/>
+    <w:lsdException w:name="Body Text Indent" w:semiHidden="1" w:unhideWhenUsed="1"/>
+    <w:lsdException w:name="List Continue" w:semiHidden="1" w:unhideWhenUsed="1"/>
+    <w:lsdException w:name="List Continue 2" w:semiHidden="1" w:unhideWhenUsed="1"/>
+    <w:lsdException w:name="List Continue 3" w:semiHidden="1" w:unhideWhenUsed="1"/>
+    <w:lsdException w:name="List Continue 4" w:semiHidden="1" w:unhideWhenUsed="1"/>
+    <w:lsdException w:name="List Continue 5" w:semiHidden="1" w:unhideWhenUsed="1"/>
+    <w:lsdException w:name="Message Header" w:semiHidden="1" w:unhideWhenUsed="1"/>
+    <w:lsdException w:name="Subtitle" w:uiPriority="11" w:qFormat="1"/>
+    <w:lsdException w:name="Salutation" w:semiHidden="1" w:unhideWhenUsed="1"/>
+    <w:lsdException w:name="Date" w:semiHidden="1" w:unhideWhenUsed="1"/>
+    <w:lsdException w:name="Body Text First Indent" w:semiHidden="1" w:unhideWhenUsed="1"/>
+    <w:lsdException w:name="Body Text First Indent 2" w:semiHidden="1" w:unhideWhenUsed="1"/>
+    <w:lsdException w:name="Note Heading" w:semiHidden="1" w:unhideWhenUsed="1"/>
+    <w:lsdException w:name="Body Text 2" w:semiHidden="1" w:unhideWhenUsed="1"/>
+    <w:lsdException w:name="Body Text 3" w:semiHidden="1" w:unhideWhenUsed="1"/>
+    <w:lsdException w:name="Body Text Indent 2" w:semiHidden="1" w:unhideWhenUsed="1"/>
+    <w:lsdException w:name="Body Text Indent 3" w:semiHidden="1" w:unhideWhenUsed="1"/>
+    <w:lsdException w:name="Block Text" w:semiHidden="1" w:unhideWhenUsed="1"/>
+    <w:lsdException w:name="Hyperlink" w:semiHidden="1" w:unhideWhenUsed="1"/>
+    <w:lsdException w:name="FollowedHyperlink" w:semiHidden="1" w:unhideWhenUsed="1"/>
+    <w:lsdException w:name="Strong" w:uiPriority="22" w:qFormat="1"/>
+    <w:lsdException w:name="Emphasis" w:uiPriority="20" w:qFormat="1"/>
+    <w:lsdException w:name="Document Map" w:semiHidden="1" w:unhideWhenUsed="1"/>
+    <w:lsdException w:name="Plain Text" w:semiHidden="1" w:unhideWhenUsed="1"/>
+    <w:lsdException w:name="E-mail Signature" w:semiHidden="1" w:unhideWhenUsed="1"/>
+    <w:lsdException w:name="HTML Top of Form" w:semiHidden="1" w:unhideWhenUsed="1"/>
+    <w:lsdException w:name="HTML Bottom of Form" w:semiHidden="1" w:unhideWhenUsed="1"/>
+    <w:lsdException w:name="Normal (Web)" w:semiHidden="1" w:unhideWhenUsed="1"/>
+    <w:lsdException w:name="HTML Acronym" w:semiHidden="1" w:unhideWhenUsed="1"/>
+    <w:lsdException w:name="HTML Address" w:semiHidden="1" w:unhideWhenUsed="1"/>
+    <w:lsdException w:name="HTML Cite" w:semiHidden="1" w:unhideWhenUsed="1"/>
+    <w:lsdException w:name="HTML Code" w:semiHidden="1" w:unhideWhenUsed="1"/>
+    <w:lsdException w:name="HTML Definition" w:semiHidden="1" w:unhideWhenUsed="1"/>
+    <w:lsdException w:name="HTML Keyboard" w:semiHidden="1" w:unhideWhenUsed="1"/>
+    <w:lsdException w:name="HTML Preformatted" w:semiHidden="1" w:unhideWhenUsed="1"/>
+    <w:lsdException w:name="HTML Sample" w:semiHidden="1" w:unhideWhenUsed="1"/>
+    <w:lsdException w:name="HTML Typewriter" w:semiHidden="1" w:unhideWhenUsed="1"/>
+    <w:lsdException w:name="HTML Variable" w:semiHidden="1" w:unhideWhenUsed="1"/>
+    <w:lsdException w:name="Normal Table" w:semiHidden="1" w:unhideWhenUsed="1"/>
+    <w:lsdException w:name="annotation subject" w:semiHidden="1" w:unhideWhenUsed="1"/>
+    <w:lsdException w:name="No List" w:semiHidden="1" w:unhideWhenUsed="1"/>
+    <w:lsdException w:name="Outline List 1" w:semiHidden="1" w:unhideWhenUsed="1"/>
+    <w:lsdException w:name="Outline List 2" w:semiHidden="1" w:unhideWhenUsed="1"/>
+    <w:lsdException w:name="Outline List 3" w:semiHidden="1" w:unhideWhenUsed="1"/>
+    <w:lsdException w:name="Table Simple 1" w:semiHidden="1" w:unhideWhenUsed="1"/>
+    <w:lsdException w:name="Table Simple 2" w:semiHidden="1" w:unhideWhenUsed="1"/>
+    <w:lsdException w:name="Table Simple 3" w:semiHidden="1" w:unhideWhenUsed="1"/>
+    <w:lsdException w:name="Table Classic 1" w:semiHidden="1" w:unhideWhenUsed="1"/>
+    <w:lsdException w:name="Table Classic 2" w:semiHidden="1" w:unhideWhenUsed="1"/>
+    <w:lsdException w:name="Table Classic 3" w:semiHidden="1" w:unhideWhenUsed="1"/>
+    <w:lsdException w:name="Table Classic 4" w:semiHidden="1" w:unhideWhenUsed="1"/>
+    <w:lsdException w:name="Table Colorful 1" w:semiHidden="1" w:unhideWhenUsed="1"/>
+    <w:lsdException w:name="Table Colorful 2" w:semiHidden="1" w:unhideWhenUsed="1"/>
+    <w:lsdException w:name="Table Colorful 3" w:semiHidden="1" w:unhideWhenUsed="1"/>
+    <w:lsdException w:name="Table Columns 1" w:semiHidden="1" w:unhideWhenUsed="1"/>
+    <w:lsdException w:name="Table Columns 2" w:semiHidden="1" w:unhideWhenUsed="1"/>
+    <w:lsdException w:name="Table Columns 3" w:semiHidden="1" w:unhideWhenUsed="1"/>
+    <w:lsdException w:name="Table Columns 4" w:semiHidden="1" w:unhideWhenUsed="1"/>
+    <w:lsdException w:name="Table Columns 5" w:semiHidden="1" w:unhideWhenUsed="1"/>
+    <w:lsdException w:name="Table Grid 1" w:semiHidden="1" w:unhideWhenUsed="1"/>
+    <w:lsdException w:name="Table Grid 2" w:semiHidden="1" w:unhideWhenUsed="1"/>
+    <w:lsdException w:name="Table Grid 3" w:semiHidden="1" w:unhideWhenUsed="1"/>
+    <w:lsdException w:name="Table Grid 4" w:semiHidden="1" w:unhideWhenUsed="1"/>
+    <w:lsdException w:name="Table Grid 5" w:semiHidden="1" w:unhideWhenUsed="1"/>
+    <w:lsdException w:name="Table Grid 6" w:semiHidden="1" w:unhideWhenUsed="1"/>
+    <w:lsdException w:name="Table Grid 7" w:semiHidden="1" w:unhideWhenUsed="1"/>
+    <w:lsdException w:name="Table Grid 8" w:semiHidden="1" w:unhideWhenUsed="1"/>
+    <w:lsdException w:name="Table List 1" w:semiHidden="1" w:unhideWhenUsed="1"/>
+    <w:lsdException w:name="Table List 2" w:semiHidden="1" w:unhideWhenUsed="1"/>
+    <w:lsdException w:name="Table List 3" w:semiHidden="1" w:unhideWhenUsed="1"/>
+    <w:lsdException w:name="Table List 4" w:semiHidden="1" w:unhideWhenUsed="1"/>
+    <w:lsdException w:name="Table List 5" w:semiHidden="1" w:unhideWhenUsed="1"/>
+    <w:lsdException w:name="Table List 6" w:semiHidden="1" w:unhideWhenUsed="1"/>
+    <w:lsdException w:name="Table List 7" w:semiHidden="1" w:unhideWhenUsed="1"/>
+    <w:lsdException w:name="Table List 8" w:semiHidden="1" w:unhideWhenUsed="1"/>
+    <w:lsdException w:name="Table 3D effects 1" w:semiHidden="1" w:unhideWhenUsed="1"/>
+    <w:lsdException w:name="Table 3D effects 2" w:semiHidden="1" w:unhideWhenUsed="1"/>
+    <w:lsdException w:name="Table 3D effects 3" w:semiHidden="1" w:unhideWhenUsed="1"/>
+    <w:lsdException w:name="Table Contemporary" w:semiHidden="1" w:unhideWhenUsed="1"/>
+    <w:lsdException w:name="Table Elegant" w:semiHidden="1" w:unhideWhenUsed="1"/>
+    <w:lsdException w:name="Table Professional" w:semiHidden="1" w:unhideWhenUsed="1"/>
+    <w:lsdException w:name="Table Subtle 1" w:semiHidden="1" w:unhideWhenUsed="1"/>
+    <w:lsdException w:name="Table Subtle 2" w:semiHidden="1" w:unhideWhenUsed="1"/>
+    <w:lsdException w:name="Table Web 1" w:semiHidden="1" w:unhideWhenUsed="1"/>
+    <w:lsdException w:name="Table Web 2" w:semiHidden="1" w:unhideWhenUsed="1"/>
+    <w:lsdException w:name="Table Web 3" w:semiHidden="1" w:unhideWhenUsed="1"/>
+    <w:lsdException w:name="Balloon Text" w:semiHidden="1" w:unhideWhenUsed="1"/>
+    <w:lsdException w:name="Table Grid" w:uiPriority="39"/>
+    <w:lsdException w:name="Table Theme" w:semiHidden="1" w:unhideWhenUsed="1"/>
+    <w:lsdException w:name="Placeholder Text" w:semiHidden="1"/>
+    <w:lsdException w:name="Light Shading" w:uiPriority="60"/>
+    <w:lsdException w:name="Light List" w:uiPriority="61"/>
+    <w:lsdException w:name="Light Grid" w:uiPriority="62"/>
+    <w:lsdException w:name="Medium Shading 1" w:uiPriority="63"/>
+    <w:lsdException w:name="Medium Shading 2" w:uiPriority="64"/>
+    <w:lsdException w:name="Medium List 1" w:uiPriority="65"/>
+    <w:lsdException w:name="Medium List 2" w:uiPriority="66"/>
+    <w:lsdException w:name="Medium Grid 1" w:uiPriority="67"/>
+    <w:lsdException w:name="Medium Grid 2" w:uiPriority="68"/>
+    <w:lsdException w:name="Medium Grid 3" w:uiPriority="69"/>
+    <w:lsdException w:name="Dark List" w:uiPriority="70"/>
+    <w:lsdException w:name="Colorful Shading" w:uiPriority="71"/>
+    <w:lsdException w:name="Colorful List" w:uiPriority="72"/>
+    <w:lsdException w:name="Colorful Grid" w:uiPriority="73"/>
+    <w:lsdException w:name="Light Shading Accent 1" w:uiPriority="60"/>
+    <w:lsdException w:name="Light List Accent 1" w:uiPriority="61"/>
+    <w:lsdException w:name="Light Grid Accent 1" w:uiPriority="62"/>
+    <w:lsdException w:name="Medium Shading 1 Accent 1" w:uiPriority="63"/>
+    <w:lsdException w:name="Medium Shading 2 Accent 1" w:uiPriority="64"/>
+    <w:lsdException w:name="Medium List 1 Accent 1" w:uiPriority="65"/>
+    <w:lsdException w:name="Revision" w:semiHidden="1"/>
+    <w:lsdException w:name="Medium List 2 Accent 1" w:uiPriority="66"/>
+    <w:lsdException w:name="Medium Grid 1 Accent 1" w:uiPriority="67"/>
+    <w:lsdException w:name="Medium Grid 2 Accent 1" w:uiPriority="68"/>
+    <w:lsdException w:name="Medium Grid 3 Accent 1" w:uiPriority="69"/>
+    <w:lsdException w:name="Dark List Accent 1" w:uiPriority="70"/>
+    <w:lsdException w:name="Colorful Shading Accent 1" w:uiPriority="71"/>
+    <w:lsdException w:name="Colorful List Accent 1" w:uiPriority="72"/>
+    <w:lsdException w:name="Colorful Grid Accent 1" w:uiPriority="73"/>
+    <w:lsdException w:name="Light Shading Accent 2" w:uiPriority="60"/>
+    <w:lsdException w:name="Light List Accent 2" w:uiPriority="61"/>
+    <w:lsdException w:name="Light Grid Accent 2" w:uiPriority="62"/>
+    <w:lsdException w:name="Medium Shading 1 Accent 2" w:uiPriority="63"/>
+    <w:lsdException w:name="Medium Shading 2 Accent 2" w:uiPriority="64"/>
+    <w:lsdException w:name="Medium List 1 Accent 2" w:uiPriority="65"/>
+    <w:lsdException w:name="Medium List 2 Accent 2" w:uiPriority="66"/>
+    <w:lsdException w:name="Medium Grid 1 Accent 2" w:uiPriority="67"/>
+    <w:lsdException w:name="Medium Grid 2 Accent 2" w:uiPriority="68"/>
+    <w:lsdException w:name="Medium Grid 3 Accent 2" w:uiPriority="69"/>
+    <w:lsdException w:name="Dark List Accent 2" w:uiPriority="70"/>
+    <w:lsdException w:name="Colorful Shading Accent 2" w:uiPriority="71"/>
+    <w:lsdException w:name="Colorful List Accent 2" w:uiPriority="72"/>
+    <w:lsdException w:name="Colorful Grid Accent 2" w:uiPriority="73"/>
+    <w:lsdException w:name="Light Shading Accent 3" w:uiPriority="60"/>
+    <w:lsdException w:name="Light List Accent 3" w:uiPriority="61"/>
+    <w:lsdException w:name="Light Grid Accent 3" w:uiPriority="62"/>
+    <w:lsdException w:name="Medium Shading 1 Accent 3" w:uiPriority="63"/>
+    <w:lsdException w:name="Medium Shading 2 Accent 3" w:uiPriority="64"/>
+    <w:lsdException w:name="Medium List 1 Accent 3" w:uiPriority="65"/>
+    <w:lsdException w:name="Medium List 2 Accent 3" w:uiPriority="66"/>
+    <w:lsdException w:name="Medium Grid 1 Accent 3" w:uiPriority="67"/>
+    <w:lsdException w:name="Medium Grid 2 Accent 3" w:uiPriority="68"/>
+    <w:lsdException w:name="Medium Grid 3 Accent 3" w:uiPriority="69"/>
+    <w:lsdException w:name="Dark List Accent 3" w:uiPriority="70"/>
+    <w:lsdException w:name="Colorful Shading Accent 3" w:uiPriority="71"/>
+    <w:lsdException w:name="Colorful List Accent 3" w:uiPriority="72"/>
+    <w:lsdException w:name="Colorful Grid Accent 3" w:uiPriority="73"/>
+    <w:lsdException w:name="Light Shading Accent 4" w:uiPriority="60"/>
+    <w:lsdException w:name="Light List Accent 4" w:uiPriority="61"/>
+    <w:lsdException w:name="Light Grid Accent 4" w:uiPriority="62"/>
+    <w:lsdException w:name="Medium Shading 1 Accent 4" w:uiPriority="63"/>
+    <w:lsdException w:name="Medium Shading 2 Accent 4" w:uiPriority="64"/>
+    <w:lsdException w:name="Medium List 1 Accent 4" w:uiPriority="65"/>
+    <w:lsdException w:name="Medium List 2 Accent 4" w:uiPriority="66"/>
+    <w:lsdException w:name="Medium Grid 1 Accent 4" w:uiPriority="67"/>
+    <w:lsdException w:name="Medium Grid 2 Accent 4" w:uiPriority="68"/>
+    <w:lsdException w:name="Medium Grid 3 Accent 4" w:uiPriority="69"/>
+    <w:lsdException w:name="Dark List Accent 4" w:uiPriority="70"/>
+    <w:lsdException w:name="Colorful Shading Accent 4" w:uiPriority="71"/>
+    <w:lsdException w:name="Colorful List Accent 4" w:uiPriority="72"/>
+    <w:lsdException w:name="Colorful Grid Accent 4" w:uiPriority="73"/>
+    <w:lsdException w:name="Light Shading Accent 5" w:uiPriority="60"/>
+    <w:lsdException w:name="Light List Accent 5" w:uiPriority="61"/>
+    <w:lsdException w:name="Light Grid Accent 5" w:uiPriority="62"/>
+    <w:lsdException w:name="Medium Shading 1 Accent 5" w:uiPriority="63"/>
+    <w:lsdException w:name="Medium Shading 2 Accent 5" w:uiPriority="64"/>
+    <w:lsdException w:name="Medium List 1 Accent 5" w:uiPriority="65"/>
+    <w:lsdException w:name="Medium List 2 Accent 5" w:uiPriority="66"/>
+    <w:lsdException w:name="Medium Grid 1 Accent 5" w:uiPriority="67"/>
+    <w:lsdException w:name="Medium Grid 2 Accent 5" w:uiPriority="68"/>
+    <w:lsdException w:name="Medium Grid 3 Accent 5" w:uiPriority="69"/>
+    <w:lsdException w:name="Dark List Accent 5" w:uiPriority="70"/>
+    <w:lsdException w:name="Colorful Shading Accent 5" w:uiPriority="71"/>
+    <w:lsdException w:name="Colorful List Accent 5" w:uiPriority="72"/>
+    <w:lsdException w:name="Colorful Grid Accent 5" w:uiPriority="73"/>
+    <w:lsdException w:name="Light Shading Accent 6" w:uiPriority="60"/>
+    <w:lsdException w:name="Light List Accent 6" w:uiPriority="61"/>
+    <w:lsdException w:name="Light Grid Accent 6" w:uiPriority="62"/>
+    <w:lsdException w:name="Medium Shading 1 Accent 6" w:uiPriority="63"/>
+    <w:lsdException w:name="Medium Shading 2 Accent 6" w:uiPriority="64"/>
+    <w:lsdException w:name="Medium List 1 Accent 6" w:uiPriority="65"/>
+    <w:lsdException w:name="Medium List 2 Accent 6" w:uiPriority="66"/>
+    <w:lsdException w:name="Medium Grid 1 Accent 6" w:uiPriority="67"/>
+    <w:lsdException w:name="Medium Grid 2 Accent 6" w:uiPriority="68"/>
+    <w:lsdException w:name="Medium Grid 3 Accent 6" w:uiPriority="69"/>
+    <w:lsdException w:name="Dark List Accent 6" w:uiPriority="70"/>
+    <w:lsdException w:name="Colorful Shading Accent 6" w:uiPriority="71"/>
+    <w:lsdException w:name="Colorful List Accent 6" w:uiPriority="72"/>
+    <w:lsdException w:name="Colorful Grid Accent 6" w:uiPriority="73"/>
+    <w:lsdException w:name="Subtle Emphasis" w:uiPriority="19" w:qFormat="1"/>
+    <w:lsdException w:name="Intense Emphasis" w:uiPriority="21" w:qFormat="1"/>
+    <w:lsdException w:name="Subtle Reference" w:uiPriority="31" w:qFormat="1"/>
+    <w:lsdException w:name="Intense Reference" w:uiPriority="32" w:qFormat="1"/>
+    <w:lsdException w:name="Book Title" w:uiPriority="33" w:qFormat="1"/>
+    <w:lsdException w:name="Bibliography" w:semiHidden="1" w:uiPriority="37" w:unhideWhenUsed="1"/>
+    <w:lsdException w:name="TOC Heading" w:semiHidden="1" w:uiPriority="39" w:unhideWhenUsed="1" w:qFormat="1"/>
+    <w:lsdException w:name="Plain Table 1" w:uiPriority="41"/>
+    <w:lsdException w:name="Plain Table 2" w:uiPriority="42"/>
+    <w:lsdException w:name="Plain Table 3" w:uiPriority="43"/>
+    <w:lsdException w:name="Plain Table 4" w:uiPriority="44"/>
+    <w:lsdException w:name="Plain Table 5" w:uiPriority="45"/>
+    <w:lsdException w:name="Grid Table Light" w:uiPriority="40"/>
+    <w:lsdException w:name="Grid Table 1 Light" w:uiPriority="46"/>
+    <w:lsdException w:name="Grid Table 2" w:uiPriority="47"/>
+    <w:lsdException w:name="Grid Table 3" w:uiPriority="48"/>
+    <w:lsdException w:name="Grid Table 4" w:uiPriority="49"/>
+    <w:lsdException w:name="Grid Table 5 Dark" w:uiPriority="50"/>
+    <w:lsdException w:name="Grid Table 6 Colorful" w:uiPriority="51"/>
+    <w:lsdException w:name="Grid Table 7 Colorful" w:uiPriority="52"/>
+    <w:lsdException w:name="Grid Table 1 Light Accent 1" w:uiPriority="46"/>
+    <w:lsdException w:name="Grid Table 2 Accent 1" w:uiPriority="47"/>
+    <w:lsdException w:name="Grid Table 3 Accent 1" w:uiPriority="48"/>
+    <w:lsdException w:name="Grid Table 4 Accent 1" w:uiPriority="49"/>
+    <w:lsdException w:name="Grid Table 5 Dark Accent 1" w:uiPriority="50"/>
+    <w:lsdException w:name="Grid Table 6 Colorful Accent 1" w:uiPriority="51"/>
+    <w:lsdException w:name="Grid Table 7 Colorful Accent 1" w:uiPriority="52"/>
+    <w:lsdException w:name="Grid Table 1 Light Accent 2" w:uiPriority="46"/>
+    <w:lsdException w:name="Grid Table 2 Accent 2" w:uiPriority="47"/>
+    <w:lsdException w:name="Grid Table 3 Accent 2" w:uiPriority="48"/>
+    <w:lsdException w:name="Grid Table 4 Accent 2" w:uiPriority="49"/>
+    <w:lsdException w:name="Grid Table 5 Dark Accent 2" w:uiPriority="50"/>
+    <w:lsdException w:name="Grid Table 6 Colorful Accent 2" w:uiPriority="51"/>
+    <w:lsdException w:name="Grid Table 7 Colorful Accent 2" w:uiPriority="52"/>
+    <w:lsdException w:name="Grid Table 1 Light Accent 3" w:uiPriority="46"/>
+    <w:lsdException w:name="Grid Table 2 Accent 3" w:uiPriority="47"/>
+    <w:lsdException w:name="Grid Table 3 Accent 3" w:uiPriority="48"/>
+    <w:lsdException w:name="Grid Table 4 Accent 3" w:uiPriority="49"/>
+    <w:lsdException w:name="Grid Table 5 Dark Accent 3" w:uiPriority="50"/>
+    <w:lsdException w:name="Grid Table 6 Colorful Accent 3" w:uiPriority="51"/>
+    <w:lsdException w:name="Grid Table 7 Colorful Accent 3" w:uiPriority="52"/>
+    <w:lsdException w:name="Grid Table 1 Light Accent 4" w:uiPriority="46"/>
+    <w:lsdException w:name="Grid Table 2 Accent 4" w:uiPriority="47"/>
+    <w:lsdException w:name="Grid Table 3 Accent 4" w:uiPriority="48"/>
+    <w:lsdException w:name="Grid Table 4 Accent 4" w:uiPriority="49"/>
+    <w:lsdException w:name="Grid Table 5 Dark Accent 4" w:uiPriority="50"/>
+    <w:lsdException w:name="Grid Table 6 Colorful Accent 4" w:uiPriority="51"/>
+    <w:lsdException w:name="Grid Table 7 Colorful Accent 4" w:uiPriority="52"/>
+    <w:lsdException w:name="Grid Table 1 Light Accent 5" w:uiPriority="46"/>
+    <w:lsdException w:name="Grid Table 2 Accent 5" w:uiPriority="47"/>
+    <w:lsdException w:name="Grid Table 3 Accent 5" w:uiPriority="48"/>
+    <w:lsdException w:name="Grid Table 4 Accent 5" w:uiPriority="49"/>
+    <w:lsdException w:name="Grid Table 5 Dark Accent 5" w:uiPriority="50"/>
+    <w:lsdException w:name="Grid Table 6 Colorful Accent 5" w:uiPriority="51"/>
+    <w:lsdException w:name="Grid Table 7 Colorful Accent 5" w:uiPriority="52"/>
+    <w:lsdException w:name="Grid Table 1 Light Accent 6" w:uiPriority="46"/>
+    <w:lsdException w:name="Grid Table 2 Accent 6" w:uiPriority="47"/>
+    <w:lsdException w:name="Grid Table 3 Accent 6" w:uiPriority="48"/>
+    <w:lsdException w:name="Grid Table 4 Accent 6" w:uiPriority="49"/>
+    <w:lsdException w:name="Grid Table 5 Dark Accent 6" w:uiPriority="50"/>
+    <w:lsdException w:name="Grid Table 6 Colorful Accent 6" w:uiPriority="51"/>
+    <w:lsdException w:name="Grid Table 7 Colorful Accent 6" w:uiPriority="52"/>
+    <w:lsdException w:name="List Table 1 Light" w:uiPriority="46"/>
+    <w:lsdException w:name="List Table 2" w:uiPriority="47"/>
+    <w:lsdException w:name="List Table 3" w:uiPriority="48"/>
+    <w:lsdException w:name="List Table 4" w:uiPriority="49"/>
+    <w:lsdException w:name="List Table 5 Dark" w:uiPriority="50"/>
+    <w:lsdException w:name="List Table 6 Colorful" w:uiPriority="51"/>
+    <w:lsdException w:name="List Table 7 Colorful" w:uiPriority="52"/>
+    <w:lsdException w:name="List Table 1 Light Accent 1" w:uiPriority="46"/>
+    <w:lsdException w:name="List Table 2 Accent 1" w:uiPriority="47"/>
+    <w:lsdException w:name="List Table 3 Accent 1" w:uiPriority="48"/>
+    <w:lsdException w:name="List Table 4 Accent 1" w:uiPriority="49"/>
+    <w:lsdException w:name="List Table 5 Dark Accent 1" w:uiPriority="50"/>
+    <w:lsdException w:name="List Table 6 Colorful Accent 1" w:uiPriority="51"/>
+    <w:lsdException w:name="List Table 7 Colorful Accent 1" w:uiPriority="52"/>
+    <w:lsdException w:name="List Table 1 Light Accent 2" w:uiPriority="46"/>
+    <w:lsdException w:name="List Table 2 Accent 2" w:uiPriority="47"/>
+    <w:lsdException w:name="List Table 3 Accent 2" w:uiPriority="48"/>
+    <w:lsdException w:name="List Table 4 Accent 2" w:uiPriority="49"/>
+    <w:lsdException w:name="List Table 5 Dark Accent 2" w:uiPriority="50"/>
+    <w:lsdException w:name="List Table 6 Colorful Accent 2" w:uiPriority="51"/>
+    <w:lsdException w:name="List Table 7 Colorful Accent 2" w:uiPriority="52"/>
+    <w:lsdException w:name="List Table 1 Light Accent 3" w:uiPriority="46"/>
+    <w:lsdException w:name="List Table 2 Accent 3" w:uiPriority="47"/>
+    <w:lsdException w:name="List Table 3 Accent 3" w:uiPriority="48"/>
+    <w:lsdException w:name="List Table 4 Accent 3" w:uiPriority="49"/>
+    <w:lsdException w:name="List Table 5 Dark Accent 3" w:uiPriority="50"/>
+    <w:lsdException w:name="List Table 6 Colorful Accent 3" w:uiPriority="51"/>
+    <w:lsdException w:name="List Table 7 Colorful Accent 3" w:uiPriority="52"/>
+    <w:lsdException w:name="List Table 1 Light Accent 4" w:uiPriority="46"/>
+    <w:lsdException w:name="List Table 2 Accent 4" w:uiPriority="47"/>
+    <w:lsdException w:name="List Table 3 Accent 4" w:uiPriority="48"/>
+    <w:lsdException w:name="List Table 4 Accent 4" w:uiPriority="49"/>
+    <w:lsdException w:name="List Table 5 Dark Accent 4" w:uiPriority="50"/>
+    <w:lsdException w:name="List Table 6 Colorful Accent 4" w:uiPriority="51"/>
+    <w:lsdException w:name="List Table 7 Colorful Accent 4" w:uiPriority="52"/>
+    <w:lsdException w:name="List Table 1 Light Accent 5" w:uiPriority="46"/>
+    <w:lsdException w:name="List Table 2 Accent 5" w:uiPriority="47"/>
+    <w:lsdException w:name="List Table 3 Accent 5" w:uiPriority="48"/>
+    <w:lsdException w:name="List Table 4 Accent 5" w:uiPriority="49"/>
+    <w:lsdException w:name="List Table 5 Dark Accent 5" w:uiPriority="50"/>
+    <w:lsdException w:name="List Table 6 Colorful Accent 5" w:uiPriority="51"/>
+    <w:lsdException w:name="List Table 7 Colorful Accent 5" w:uiPriority="52"/>
+    <w:lsdException w:name="List Table 1 Light Accent 6" w:uiPriority="46"/>
+    <w:lsdException w:name="List Table 2 Accent 6" w:uiPriority="47"/>
+    <w:lsdException w:name="List Table 3 Accent 6" w:uiPriority="48"/>
+    <w:lsdException w:name="List Table 4 Accent 6" w:uiPriority="49"/>
+    <w:lsdException w:name="List Table 5 Dark Accent 6" w:uiPriority="50"/>
+    <w:lsdException w:name="List Table 6 Colorful Accent 6" w:uiPriority="51"/>
+    <w:lsdException w:name="List Table 7 Colorful Accent 6" w:uiPriority="52"/>
   </w:latentStyles>
-  <w:style w:type="paragraph" w:default="1" w:styleId="1">
+  <w:style w:type="paragraph" w:default="1" w:styleId="Normal">
     <w:name w:val="Normal"/>
     <w:qFormat/>
-    <w:uiPriority w:val="0"/>
     <w:pPr>
       <w:spacing w:after="160" w:line="259" w:lineRule="auto"/>
     </w:pPr>
     <w:rPr>
-      <w:rFonts w:asciiTheme="minorHAnsi" w:hAnsiTheme="minorHAnsi" w:eastAsiaTheme="minorHAnsi" w:cstheme="minorBidi"/>
       <w:sz w:val="22"/>
       <w:szCs w:val="22"/>
-      <w:lang w:val="en-US" w:eastAsia="en-US" w:bidi="ar-SA"/>
     </w:rPr>
   </w:style>
-  <w:style w:type="character" w:default="1" w:styleId="2">
+  <w:style w:type="character" w:default="1" w:styleId="DefaultParagraphFont">
     <w:name w:val="Default Paragraph Font"/>
+    <w:uiPriority w:val="1"/>
     <w:semiHidden/>
     <w:unhideWhenUsed/>
-    <w:uiPriority w:val="1"/>
   </w:style>
-  <w:style w:type="table" w:default="1" w:styleId="3">
+  <w:style w:type="table" w:default="1" w:styleId="TableNormal">
     <w:name w:val="Normal Table"/>
+    <w:uiPriority w:val="99"/>
     <w:semiHidden/>
     <w:unhideWhenUsed/>
-    <w:uiPriority w:val="99"/>
     <w:tblPr>
+      <w:tblInd w:w="0" w:type="dxa"/>
       <w:tblCellMar>
         <w:top w:w="0" w:type="dxa"/>
         <w:left w:w="108" w:type="dxa"/>
@@ -756,6 +914,12 @@
         <w:right w:w="108" w:type="dxa"/>
       </w:tblCellMar>
     </w:tblPr>
+  </w:style>
+  <w:style w:type="numbering" w:default="1" w:styleId="NoList">
+    <w:name w:val="No List"/>
+    <w:uiPriority w:val="99"/>
+    <w:semiHidden/>
+    <w:unhideWhenUsed/>
   </w:style>
 </w:styles>
 </file>
@@ -1012,5 +1176,6 @@
     </a:fmtScheme>
   </a:themeElements>
   <a:objectDefaults/>
+  <a:extraClrSchemeLst/>
 </a:theme>
 </file>
</xml_diff>